<commit_message>
Added stuff on report
</commit_message>
<xml_diff>
--- a/IDATG1001_Rapport.docx
+++ b/IDATG1001_Rapport.docx
@@ -2942,6 +2942,8 @@
         <w:t xml:space="preserve"> Bitbucket, Git, Wiki, Issue-tracking som JIRA el.l. osv.]</w:t>
       </w:r>
     </w:p>
+    <w:p/>
+    <w:p/>
     <w:p>
       <w:r>
         <w:t xml:space="preserve">Valgte å bruke IntelliJ </w:t>
@@ -3063,6 +3065,7 @@
         </w:numPr>
       </w:pPr>
       <w:r>
+        <w:lastRenderedPageBreak/>
         <w:t>robust programvare (bruk av testing, debugging osv</w:t>
       </w:r>
       <w:r>
@@ -3093,7 +3096,6 @@
         </w:numPr>
       </w:pPr>
       <w:r>
-        <w:lastRenderedPageBreak/>
         <w:t>«</w:t>
       </w:r>
       <w:r>
@@ -3251,6 +3253,161 @@
     </w:p>
     <w:p>
       <w:pPr>
+        <w:pStyle w:val="Heading2"/>
+      </w:pPr>
+      <w:r>
+        <w:t>Beskrivelse av programmet</w:t>
+      </w:r>
+    </w:p>
+    <w:p>
+      <w:pPr>
+        <w:pStyle w:val="Heading3"/>
+      </w:pPr>
+      <w:r>
+        <w:t xml:space="preserve">Oversikt </w:t>
+      </w:r>
+    </w:p>
+    <w:p>
+      <w:r>
+        <w:t>Programmet har hovedsakelig tre klasser: Product, Register og ProductRegisterUI. Product klassen representerer et produkt som bedriften har på lageret</w:t>
+      </w:r>
+      <w:r>
+        <w:t xml:space="preserve"> og</w:t>
+      </w:r>
+      <w:r>
+        <w:t xml:space="preserve"> har</w:t>
+      </w:r>
+      <w:r>
+        <w:t xml:space="preserve"> metoder for å innhente</w:t>
+      </w:r>
+      <w:r>
+        <w:t xml:space="preserve"> og endre</w:t>
+      </w:r>
+      <w:r>
+        <w:t xml:space="preserve"> nødvendig informasjon om produktet. </w:t>
+      </w:r>
+      <w:r>
+        <w:t>Register klassen</w:t>
+      </w:r>
+      <w:r>
+        <w:t xml:space="preserve"> representerer selve lageret i bedriften ved å</w:t>
+      </w:r>
+      <w:r>
+        <w:t xml:space="preserve"> </w:t>
+      </w:r>
+      <w:r>
+        <w:t xml:space="preserve">lagre </w:t>
+      </w:r>
+      <w:r>
+        <w:t>og håndtere</w:t>
+      </w:r>
+      <w:r>
+        <w:t xml:space="preserve"> </w:t>
+      </w:r>
+      <w:r>
+        <w:t xml:space="preserve">flere objekter av Product klassen. </w:t>
+      </w:r>
+      <w:r>
+        <w:t xml:space="preserve">ProductRegisterUI klassen inneholder det tekstbaserte brukergrensesnittet som hjelper brukere med manipulering av data. </w:t>
+      </w:r>
+      <w:r>
+        <w:t xml:space="preserve">For at Product klassen ikke skal holde på for mange felter blir det tatt i bruk en ekstra klasse, «ProductSpecifications», som holder på vekt, lengde, høyde og farge. </w:t>
+      </w:r>
+      <w:r>
+        <w:t xml:space="preserve">Denne klassen bruker setters, som Product klassen, slik at vekt, lengde og høyde ikke kan være negative tall. </w:t>
+      </w:r>
+      <w:r>
+        <w:t>I tillegg holder enum klassen, ProductCategory, på en liste av</w:t>
+      </w:r>
+      <w:r>
+        <w:t xml:space="preserve"> godkjente</w:t>
+      </w:r>
+      <w:r>
+        <w:t xml:space="preserve"> kategorier. </w:t>
+      </w:r>
+    </w:p>
+    <w:p/>
+    <w:p>
+      <w:pPr>
+        <w:pStyle w:val="Heading3"/>
+      </w:pPr>
+      <w:r>
+        <w:t>Product klassen</w:t>
+      </w:r>
+    </w:p>
+    <w:p>
+      <w:r>
+        <w:t>Product klassen</w:t>
+      </w:r>
+      <w:r>
+        <w:t xml:space="preserve"> </w:t>
+      </w:r>
+      <w:r>
+        <w:t>inneholder informasjon om: produkt nummer (productNumber), beskrivelse (description), pris (price), merke (brand), vekt (weight), lengde (length), høyde (height), farge (color), antall varer (stock), og kategori (category).</w:t>
+      </w:r>
+      <w:r>
+        <w:t xml:space="preserve"> Klassen har også noen getters og setters som er nødvendige for å oppnå kravspesifikasjonene</w:t>
+      </w:r>
+      <w:r>
+        <w:t>, i tillegg til en metode som returnerer all informasjonen om et produkt slik at det er mulig å gi brukeren en tekstbasert representasjon av produktet. I konstruktøren til klassen blir enkelte setters benyttet slik at verdier som</w:t>
+      </w:r>
+      <w:r>
+        <w:t xml:space="preserve"> «price» og «stock» ikke kan bli satt til å være negative tall. Det samme blir gjort med lengde, høyde og vekt, men dette </w:t>
+      </w:r>
+      <w:r>
+        <w:t>håndteres</w:t>
+      </w:r>
+      <w:r>
+        <w:t xml:space="preserve"> i en annen klasse kalt «ProductSpecifications». </w:t>
+      </w:r>
+      <w:r>
+        <w:t xml:space="preserve">For å være sikker på at riktige kategorier blir opgitt benyttes </w:t>
+      </w:r>
+      <w:r>
+        <w:t>en enum klasse kalt «ProductCategories»</w:t>
+      </w:r>
+      <w:r>
+        <w:t xml:space="preserve">. </w:t>
+      </w:r>
+      <w:r>
+        <w:t xml:space="preserve">Når et objekt av Product klassen lages, vil kun kategorier som finnes i ProductCategories kunne benyttes. </w:t>
+      </w:r>
+    </w:p>
+    <w:p>
+      <w:pPr>
+        <w:pStyle w:val="Heading3"/>
+      </w:pPr>
+      <w:r>
+        <w:lastRenderedPageBreak/>
+        <w:t>Register klassen</w:t>
+      </w:r>
+    </w:p>
+    <w:p>
+      <w:pPr>
+        <w:pStyle w:val="BodyText"/>
+      </w:pPr>
+      <w:r>
+        <w:t xml:space="preserve">Register klassen </w:t>
+      </w:r>
+      <w:r>
+        <w:t xml:space="preserve">lagrer flere produkt i et HashMap hvor productNumber feltet blir brukt som Key og objektet blir brukt som Value i HashMappen. </w:t>
+      </w:r>
+    </w:p>
+    <w:p>
+      <w:pPr>
+        <w:pStyle w:val="Heading3"/>
+      </w:pPr>
+      <w:r>
+        <w:t>ProductRegisterUI klassen</w:t>
+      </w:r>
+    </w:p>
+    <w:p>
+      <w:pPr>
+        <w:pStyle w:val="BodyText"/>
+      </w:pPr>
+    </w:p>
+    <w:p>
+      <w:pPr>
         <w:pStyle w:val="Heading1"/>
       </w:pPr>
       <w:bookmarkStart w:id="21" w:name="_Toc116650257"/>
@@ -3474,7 +3631,6 @@
       </w:pPr>
       <w:bookmarkStart w:id="23" w:name="_Toc116650259"/>
       <w:r>
-        <w:lastRenderedPageBreak/>
         <w:t>REFERANSER</w:t>
       </w:r>
       <w:bookmarkEnd w:id="23"/>
@@ -3623,6 +3779,7 @@
         <w:pStyle w:val="References"/>
       </w:pPr>
       <w:r>
+        <w:lastRenderedPageBreak/>
         <w:t>Osv.</w:t>
       </w:r>
     </w:p>

</xml_diff>

<commit_message>
Continued writing on the rapport
</commit_message>
<xml_diff>
--- a/IDATG1001_Rapport.docx
+++ b/IDATG1001_Rapport.docx
@@ -2395,12 +2395,23 @@
           </w:tcPr>
           <w:p>
             <w:pPr>
-              <w:pStyle w:val="TabellTittel"/>
+              <w:rPr>
+                <w:b/>
+                <w:bCs/>
+              </w:rPr>
             </w:pPr>
             <w:r>
+              <w:rPr>
+                <w:b/>
+                <w:bCs/>
+              </w:rPr>
               <w:t>Begrep</w:t>
             </w:r>
             <w:r>
+              <w:rPr>
+                <w:b/>
+                <w:bCs/>
+              </w:rPr>
               <w:br/>
               <w:t>(Norsk)</w:t>
             </w:r>
@@ -2412,12 +2423,23 @@
           </w:tcPr>
           <w:p>
             <w:pPr>
-              <w:pStyle w:val="TabellTittel"/>
+              <w:rPr>
+                <w:b/>
+                <w:bCs/>
+              </w:rPr>
             </w:pPr>
             <w:r>
+              <w:rPr>
+                <w:b/>
+                <w:bCs/>
+              </w:rPr>
               <w:t>Begrep</w:t>
             </w:r>
             <w:r>
+              <w:rPr>
+                <w:b/>
+                <w:bCs/>
+              </w:rPr>
               <w:br/>
               <w:t>(Engelsk)</w:t>
             </w:r>
@@ -2429,9 +2451,16 @@
           </w:tcPr>
           <w:p>
             <w:pPr>
-              <w:pStyle w:val="TabellTittel"/>
+              <w:rPr>
+                <w:b/>
+                <w:bCs/>
+              </w:rPr>
             </w:pPr>
             <w:r>
+              <w:rPr>
+                <w:b/>
+                <w:bCs/>
+              </w:rPr>
               <w:t>Betyding/beskrivelse</w:t>
             </w:r>
           </w:p>
@@ -2446,9 +2475,6 @@
             <w:tcW w:w="1980" w:type="dxa"/>
           </w:tcPr>
           <w:p>
-            <w:pPr>
-              <w:pStyle w:val="Comment"/>
-            </w:pPr>
             <w:r>
               <w:t>Produkt</w:t>
             </w:r>
@@ -2459,9 +2485,6 @@
             <w:tcW w:w="2126" w:type="dxa"/>
           </w:tcPr>
           <w:p>
-            <w:pPr>
-              <w:pStyle w:val="Comment"/>
-            </w:pPr>
             <w:r>
               <w:t>Product</w:t>
             </w:r>
@@ -2472,9 +2495,6 @@
             <w:tcW w:w="4954" w:type="dxa"/>
           </w:tcPr>
           <w:p>
-            <w:pPr>
-              <w:pStyle w:val="Comment"/>
-            </w:pPr>
             <w:r>
               <w:t>Varehuset skal håndtere produkter inn og ut av et lager</w:t>
             </w:r>
@@ -2490,9 +2510,6 @@
             <w:tcW w:w="1980" w:type="dxa"/>
           </w:tcPr>
           <w:p>
-            <w:pPr>
-              <w:pStyle w:val="Comment"/>
-            </w:pPr>
             <w:r>
               <w:t>Lager</w:t>
             </w:r>
@@ -2503,9 +2520,6 @@
             <w:tcW w:w="2126" w:type="dxa"/>
           </w:tcPr>
           <w:p>
-            <w:pPr>
-              <w:pStyle w:val="Comment"/>
-            </w:pPr>
             <w:r>
               <w:t>Storage</w:t>
             </w:r>
@@ -2516,9 +2530,6 @@
             <w:tcW w:w="4954" w:type="dxa"/>
           </w:tcPr>
           <w:p>
-            <w:pPr>
-              <w:pStyle w:val="Comment"/>
-            </w:pPr>
             <w:r>
               <w:t>....</w:t>
             </w:r>
@@ -2533,20 +2544,16 @@
           <w:tcPr>
             <w:tcW w:w="1980" w:type="dxa"/>
           </w:tcPr>
-          <w:p>
-            <w:pPr>
-              <w:pStyle w:val="Comment"/>
-            </w:pPr>
-          </w:p>
+          <w:p/>
         </w:tc>
         <w:tc>
           <w:tcPr>
             <w:tcW w:w="2126" w:type="dxa"/>
           </w:tcPr>
           <w:p>
-            <w:pPr>
-              <w:pStyle w:val="Comment"/>
-            </w:pPr>
+            <w:r>
+              <w:t>Accessor</w:t>
+            </w:r>
           </w:p>
         </w:tc>
         <w:tc>
@@ -2554,9 +2561,40 @@
             <w:tcW w:w="4954" w:type="dxa"/>
           </w:tcPr>
           <w:p>
-            <w:pPr>
-              <w:pStyle w:val="Comment"/>
-            </w:pPr>
+            <w:r>
+              <w:t xml:space="preserve">En type metode som har til hensikt å hente et privat felt tilhørende objektet og returnere det. Gjør at en kan beskytte feltene ved å bruke private. </w:t>
+            </w:r>
+          </w:p>
+        </w:tc>
+      </w:tr>
+      <w:tr>
+        <w:trPr>
+          <w:cantSplit/>
+        </w:trPr>
+        <w:tc>
+          <w:tcPr>
+            <w:tcW w:w="1980" w:type="dxa"/>
+          </w:tcPr>
+          <w:p/>
+        </w:tc>
+        <w:tc>
+          <w:tcPr>
+            <w:tcW w:w="2126" w:type="dxa"/>
+          </w:tcPr>
+          <w:p>
+            <w:r>
+              <w:t>Mutator</w:t>
+            </w:r>
+          </w:p>
+        </w:tc>
+        <w:tc>
+          <w:tcPr>
+            <w:tcW w:w="4954" w:type="dxa"/>
+          </w:tcPr>
+          <w:p>
+            <w:r>
+              <w:t xml:space="preserve">En type metode som har til hensikt å endre et privat felt tilhørende objektet. </w:t>
+            </w:r>
           </w:p>
         </w:tc>
       </w:tr>
@@ -2569,9 +2607,9 @@
             <w:tcW w:w="1980" w:type="dxa"/>
           </w:tcPr>
           <w:p>
-            <w:pPr>
-              <w:pStyle w:val="Comment"/>
-            </w:pPr>
+            <w:r>
+              <w:t>Pris</w:t>
+            </w:r>
           </w:p>
         </w:tc>
         <w:tc>
@@ -2579,9 +2617,9 @@
             <w:tcW w:w="2126" w:type="dxa"/>
           </w:tcPr>
           <w:p>
-            <w:pPr>
-              <w:pStyle w:val="Comment"/>
-            </w:pPr>
+            <w:r>
+              <w:t>Price</w:t>
+            </w:r>
           </w:p>
         </w:tc>
         <w:tc>
@@ -2589,9 +2627,114 @@
             <w:tcW w:w="4954" w:type="dxa"/>
           </w:tcPr>
           <w:p>
-            <w:pPr>
-              <w:pStyle w:val="Comment"/>
-            </w:pPr>
+            <w:r>
+              <w:t>Prisen til produktet. Produktet har et felt som heter Price.</w:t>
+            </w:r>
+          </w:p>
+        </w:tc>
+      </w:tr>
+      <w:tr>
+        <w:trPr>
+          <w:cantSplit/>
+        </w:trPr>
+        <w:tc>
+          <w:tcPr>
+            <w:tcW w:w="1980" w:type="dxa"/>
+          </w:tcPr>
+          <w:p>
+            <w:r>
+              <w:t>Beskrivelse</w:t>
+            </w:r>
+          </w:p>
+        </w:tc>
+        <w:tc>
+          <w:tcPr>
+            <w:tcW w:w="2126" w:type="dxa"/>
+          </w:tcPr>
+          <w:p>
+            <w:r>
+              <w:t>Description</w:t>
+            </w:r>
+          </w:p>
+        </w:tc>
+        <w:tc>
+          <w:tcPr>
+            <w:tcW w:w="4954" w:type="dxa"/>
+          </w:tcPr>
+          <w:p>
+            <w:r>
+              <w:t>Beskrivelse av produktet. Produktet har et felt som heter Description</w:t>
+            </w:r>
+          </w:p>
+        </w:tc>
+      </w:tr>
+      <w:tr>
+        <w:trPr>
+          <w:cantSplit/>
+        </w:trPr>
+        <w:tc>
+          <w:tcPr>
+            <w:tcW w:w="1980" w:type="dxa"/>
+          </w:tcPr>
+          <w:p>
+            <w:r>
+              <w:t>Produkt nummer</w:t>
+            </w:r>
+          </w:p>
+        </w:tc>
+        <w:tc>
+          <w:tcPr>
+            <w:tcW w:w="2126" w:type="dxa"/>
+          </w:tcPr>
+          <w:p>
+            <w:r>
+              <w:t>Product number</w:t>
+            </w:r>
+          </w:p>
+        </w:tc>
+        <w:tc>
+          <w:tcPr>
+            <w:tcW w:w="4954" w:type="dxa"/>
+          </w:tcPr>
+          <w:p>
+            <w:r>
+              <w:t>Produkt nummeret til produktet</w:t>
+            </w:r>
+          </w:p>
+        </w:tc>
+      </w:tr>
+      <w:tr>
+        <w:trPr>
+          <w:cantSplit/>
+        </w:trPr>
+        <w:tc>
+          <w:tcPr>
+            <w:tcW w:w="1980" w:type="dxa"/>
+          </w:tcPr>
+          <w:p>
+            <w:r>
+              <w:t>Produkt spesifikasjoner</w:t>
+            </w:r>
+          </w:p>
+        </w:tc>
+        <w:tc>
+          <w:tcPr>
+            <w:tcW w:w="2126" w:type="dxa"/>
+          </w:tcPr>
+          <w:p>
+            <w:r>
+              <w:t>Product Specifications</w:t>
+            </w:r>
+          </w:p>
+        </w:tc>
+        <w:tc>
+          <w:tcPr>
+            <w:tcW w:w="4954" w:type="dxa"/>
+          </w:tcPr>
+          <w:p>
+            <w:r>
+              <w:t>De fysiske dimensjonene til et produkt + fargen. ProductSpecifications klassen holder på dimensjonene til et produkt.</w:t>
+            </w:r>
           </w:p>
         </w:tc>
       </w:tr>
@@ -2686,7 +2829,11 @@
         <w:t>som for eksempel t</w:t>
       </w:r>
       <w:r>
-        <w:t xml:space="preserve">eori rundt hvilke metoder som benyttes for å analysere kravspesifikasjon og identifisere gode kandidater til klasser og objekter. Det viktige her er å få fram det teoretiske grunnlaget </w:t>
+        <w:t xml:space="preserve">eori rundt hvilke metoder som </w:t>
+      </w:r>
+      <w:r>
+        <w:lastRenderedPageBreak/>
+        <w:t xml:space="preserve">benyttes for å analysere kravspesifikasjon og identifisere gode kandidater til klasser og objekter. Det viktige her er å få fram det teoretiske grunnlaget </w:t>
       </w:r>
       <w:r>
         <w:t>du/</w:t>
@@ -2764,7 +2911,6 @@
         <w:pStyle w:val="Comment"/>
       </w:pPr>
       <w:r>
-        <w:lastRenderedPageBreak/>
         <w:t>”…</w:t>
       </w:r>
       <w:r>
@@ -3004,6 +3150,7 @@
         <w:pStyle w:val="Comment"/>
       </w:pPr>
       <w:r>
+        <w:lastRenderedPageBreak/>
         <w:t>Det er også her vik</w:t>
       </w:r>
       <w:r>
@@ -3065,7 +3212,6 @@
         </w:numPr>
       </w:pPr>
       <w:r>
-        <w:lastRenderedPageBreak/>
         <w:t>robust programvare (bruk av testing, debugging osv</w:t>
       </w:r>
       <w:r>
@@ -3340,13 +3486,26 @@
         <w:t>Product klassen</w:t>
       </w:r>
       <w:r>
+        <w:t xml:space="preserve"> inneholder informasjon om: produkt nummer (productNumber), beskrivelse (description), pris (price), merke (brand), vekt (weight), lengde (length), </w:t>
+      </w:r>
+      <w:r>
+        <w:lastRenderedPageBreak/>
+        <w:t>høyde (height), farge (color), antall varer (stock), og kategori (category).</w:t>
+      </w:r>
+      <w:r>
+        <w:t xml:space="preserve"> Klassen har også </w:t>
+      </w:r>
+      <w:r>
+        <w:t>de</w:t>
+      </w:r>
+      <w:r>
         <w:t xml:space="preserve"> </w:t>
       </w:r>
       <w:r>
-        <w:t>inneholder informasjon om: produkt nummer (productNumber), beskrivelse (description), pris (price), merke (brand), vekt (weight), lengde (length), høyde (height), farge (color), antall varer (stock), og kategori (category).</w:t>
-      </w:r>
-      <w:r>
-        <w:t xml:space="preserve"> Klassen har også noen getters og setters som er nødvendige for å oppnå kravspesifikasjonene</w:t>
+        <w:t>accessor og mutator metodene</w:t>
+      </w:r>
+      <w:r>
+        <w:t xml:space="preserve"> som er nødvendige for å oppnå kravspesifikasjonene</w:t>
       </w:r>
       <w:r>
         <w:t>, i tillegg til en metode som returnerer all informasjonen om et produkt slik at det er mulig å gi brukeren en tekstbasert representasjon av produktet. I konstruktøren til klassen blir enkelte setters benyttet slik at verdier som</w:t>
@@ -3378,7 +3537,6 @@
         <w:pStyle w:val="Heading3"/>
       </w:pPr>
       <w:r>
-        <w:lastRenderedPageBreak/>
         <w:t>Register klassen</w:t>
       </w:r>
     </w:p>
@@ -3390,7 +3548,16 @@
         <w:t xml:space="preserve">Register klassen </w:t>
       </w:r>
       <w:r>
-        <w:t xml:space="preserve">lagrer flere produkt i et HashMap hvor productNumber feltet blir brukt som Key og objektet blir brukt som Value i HashMappen. </w:t>
+        <w:t xml:space="preserve">lagrer flere produkt i et HashMap hvor productNumber feltet blir brukt som Key og </w:t>
+      </w:r>
+      <w:r>
+        <w:t>Product objektet</w:t>
+      </w:r>
+      <w:r>
+        <w:t xml:space="preserve"> blir brukt som Value i HashMappen. </w:t>
+      </w:r>
+      <w:r>
+        <w:t xml:space="preserve">Manipulering av data i registeret skjer i denne klassen. Klassen har metoder for å legge et product i HashMappen, finne et produkt gjennom beskrivelsen/produktnummer, skrive ut registeret, fjerne et produkt og sjekke om et produktnummer er i registeret. I tillegg har klassen accessor metoder for å returnere en liste med kategorier, finne kategori og en iterator for gjenbruk. </w:t>
       </w:r>
     </w:p>
     <w:p>
@@ -3404,6 +3571,30 @@
     <w:p>
       <w:pPr>
         <w:pStyle w:val="BodyText"/>
+      </w:pPr>
+      <w:r>
+        <w:t xml:space="preserve">Alt som har med det tekstbaserte brukergrensesnittet og brukere å gjøre, skjer i denne klassen. Den har metoder som start(), searchProductMenu() og changeProductInformationMenu() som skriver ut brukergrensesnittet og bruker metoden getMenuChoice() for å hente hvilket meny element brukeren velger. Klassen inneholder alle metodene brukeren kan benytte i programmet i henhold til programspesifikasjonene. Det betyr at brukeren kan endre Price, Stock og Description feltene til produktet, han kan søke etter et produkt gjennom beskrivelsen eller produkt nummer, fjerne et produkt fra registeret, legge til et produkt til registeret og skrive ut alle produkt i registeret. </w:t>
+      </w:r>
+    </w:p>
+    <w:p>
+      <w:pPr>
+        <w:pStyle w:val="Heading2"/>
+      </w:pPr>
+      <w:r>
+        <w:t>Begrunnelser</w:t>
+      </w:r>
+    </w:p>
+    <w:p>
+      <w:pPr>
+        <w:pStyle w:val="BodyText"/>
+      </w:pPr>
+      <w:r>
+        <w:t xml:space="preserve">Når jeg lagde klassene gjorde jeg enkelte valg </w:t>
+      </w:r>
+    </w:p>
+    <w:p>
+      <w:pPr>
+        <w:pStyle w:val="Heading3"/>
       </w:pPr>
     </w:p>
     <w:p>
@@ -3539,6 +3730,7 @@
       </w:pPr>
       <w:bookmarkStart w:id="22" w:name="_Toc116650258"/>
       <w:r>
+        <w:lastRenderedPageBreak/>
         <w:t>KONKLUSJON - ERFARING</w:t>
       </w:r>
       <w:bookmarkEnd w:id="22"/>
@@ -3708,19 +3900,11 @@
       <w:pPr>
         <w:pStyle w:val="References"/>
       </w:pPr>
-      <w:proofErr w:type="gramStart"/>
       <w:r>
         <w:rPr>
           <w:lang w:val="en-US"/>
         </w:rPr>
-        <w:t>”Objects</w:t>
-      </w:r>
-      <w:proofErr w:type="gramEnd"/>
-      <w:r>
-        <w:rPr>
-          <w:lang w:val="en-US"/>
-        </w:rPr>
-        <w:t xml:space="preserve"> First With Java”, </w:t>
+        <w:t xml:space="preserve">”Objects First With Java”, </w:t>
       </w:r>
       <w:r>
         <w:rPr>
@@ -3779,7 +3963,6 @@
         <w:pStyle w:val="References"/>
       </w:pPr>
       <w:r>
-        <w:lastRenderedPageBreak/>
         <w:t>Osv.</w:t>
       </w:r>
     </w:p>

</xml_diff>

<commit_message>
Added more to rapport
</commit_message>
<xml_diff>
--- a/IDATG1001_Rapport.docx
+++ b/IDATG1001_Rapport.docx
@@ -4219,6 +4219,9 @@
       <w:r>
         <w:t>og java versjon 15?</w:t>
       </w:r>
+      <w:r>
+        <w:t xml:space="preserve"> Benyttet Git for å kunne jobbe på tvers av datamaskiner. Benyttet både SonarLint og CheckStyle med google style. </w:t>
+      </w:r>
     </w:p>
     <w:p>
       <w:pPr>
@@ -4767,6 +4770,7 @@
       <w:pPr>
         <w:pStyle w:val="BodyText"/>
         <w:keepNext/>
+        <w:jc w:val="center"/>
       </w:pPr>
       <w:r>
         <w:rPr>
@@ -5019,6 +5023,405 @@
       <w:pPr>
         <w:pStyle w:val="Heading2"/>
       </w:pPr>
+      <w:r>
+        <w:t>Refaktorering</w:t>
+      </w:r>
+    </w:p>
+    <w:p>
+      <w:pPr>
+        <w:pStyle w:val="BodyText"/>
+      </w:pPr>
+      <w:r>
+        <w:t>Når jeg jobbet med prosjektet gjennom semesteret jobbet jeg i små perioder og jobbet på enkelte metoder/funksjoner. Dette gjorde at jeg ikke hadde noe spesielt god pakkestruktur som illustrert under.</w:t>
+      </w:r>
+    </w:p>
+    <w:p>
+      <w:pPr>
+        <w:pStyle w:val="BodyText"/>
+        <w:keepNext/>
+        <w:jc w:val="center"/>
+      </w:pPr>
+      <w:r>
+        <w:rPr>
+          <w:noProof/>
+        </w:rPr>
+        <w:drawing>
+          <wp:inline distT="0" distB="0" distL="0" distR="0" wp14:anchorId="307877A5" wp14:editId="425D9CF9">
+            <wp:extent cx="2152650" cy="1733550"/>
+            <wp:effectExtent l="0" t="0" r="0" b="0"/>
+            <wp:docPr id="4" name="Picture 4"/>
+            <wp:cNvGraphicFramePr>
+              <a:graphicFrameLocks xmlns:a="http://schemas.openxmlformats.org/drawingml/2006/main" noChangeAspect="1"/>
+            </wp:cNvGraphicFramePr>
+            <a:graphic xmlns:a="http://schemas.openxmlformats.org/drawingml/2006/main">
+              <a:graphicData uri="http://schemas.openxmlformats.org/drawingml/2006/picture">
+                <pic:pic xmlns:pic="http://schemas.openxmlformats.org/drawingml/2006/picture">
+                  <pic:nvPicPr>
+                    <pic:cNvPr id="0" name="Picture 1"/>
+                    <pic:cNvPicPr>
+                      <a:picLocks noChangeAspect="1" noChangeArrowheads="1"/>
+                    </pic:cNvPicPr>
+                  </pic:nvPicPr>
+                  <pic:blipFill>
+                    <a:blip r:embed="rId13">
+                      <a:extLst>
+                        <a:ext uri="{28A0092B-C50C-407E-A947-70E740481C1C}">
+                          <a14:useLocalDpi xmlns:a14="http://schemas.microsoft.com/office/drawing/2010/main" val="0"/>
+                        </a:ext>
+                      </a:extLst>
+                    </a:blip>
+                    <a:srcRect/>
+                    <a:stretch>
+                      <a:fillRect/>
+                    </a:stretch>
+                  </pic:blipFill>
+                  <pic:spPr bwMode="auto">
+                    <a:xfrm>
+                      <a:off x="0" y="0"/>
+                      <a:ext cx="2152650" cy="1733550"/>
+                    </a:xfrm>
+                    <a:prstGeom prst="rect">
+                      <a:avLst/>
+                    </a:prstGeom>
+                    <a:noFill/>
+                    <a:ln>
+                      <a:noFill/>
+                    </a:ln>
+                  </pic:spPr>
+                </pic:pic>
+              </a:graphicData>
+            </a:graphic>
+          </wp:inline>
+        </w:drawing>
+      </w:r>
+    </w:p>
+    <w:p>
+      <w:pPr>
+        <w:pStyle w:val="Caption"/>
+        <w:jc w:val="center"/>
+      </w:pPr>
+      <w:r>
+        <w:t xml:space="preserve">Figur </w:t>
+      </w:r>
+      <w:r>
+        <w:fldChar w:fldCharType="begin"/>
+      </w:r>
+      <w:r>
+        <w:instrText xml:space="preserve"> SEQ Figur \* ARABIC </w:instrText>
+      </w:r>
+      <w:r>
+        <w:fldChar w:fldCharType="separate"/>
+      </w:r>
+      <w:r>
+        <w:rPr>
+          <w:noProof/>
+        </w:rPr>
+        <w:t>2</w:t>
+      </w:r>
+      <w:r>
+        <w:fldChar w:fldCharType="end"/>
+      </w:r>
+      <w:r>
+        <w:t>: Dårlig pakkestruktur</w:t>
+      </w:r>
+    </w:p>
+    <w:p>
+      <w:pPr>
+        <w:pStyle w:val="BodyText"/>
+      </w:pPr>
+      <w:r>
+        <w:t>Dette er ikke særlig god praksis så jeg endte opp med å bruke refactor funksjonen innebygd i IntelliJ til å flytte ProductRegisterUI klassen til en egen pakke.</w:t>
+      </w:r>
+    </w:p>
+    <w:p>
+      <w:pPr>
+        <w:pStyle w:val="BodyText"/>
+        <w:keepNext/>
+        <w:jc w:val="center"/>
+      </w:pPr>
+      <w:r>
+        <w:rPr>
+          <w:noProof/>
+        </w:rPr>
+        <w:lastRenderedPageBreak/>
+        <w:drawing>
+          <wp:inline distT="0" distB="0" distL="0" distR="0" wp14:anchorId="32B71F9D" wp14:editId="6A95ED5A">
+            <wp:extent cx="2171700" cy="1943100"/>
+            <wp:effectExtent l="0" t="0" r="0" b="0"/>
+            <wp:docPr id="5" name="Picture 5"/>
+            <wp:cNvGraphicFramePr>
+              <a:graphicFrameLocks xmlns:a="http://schemas.openxmlformats.org/drawingml/2006/main" noChangeAspect="1"/>
+            </wp:cNvGraphicFramePr>
+            <a:graphic xmlns:a="http://schemas.openxmlformats.org/drawingml/2006/main">
+              <a:graphicData uri="http://schemas.openxmlformats.org/drawingml/2006/picture">
+                <pic:pic xmlns:pic="http://schemas.openxmlformats.org/drawingml/2006/picture">
+                  <pic:nvPicPr>
+                    <pic:cNvPr id="0" name="Picture 2"/>
+                    <pic:cNvPicPr>
+                      <a:picLocks noChangeAspect="1" noChangeArrowheads="1"/>
+                    </pic:cNvPicPr>
+                  </pic:nvPicPr>
+                  <pic:blipFill>
+                    <a:blip r:embed="rId14">
+                      <a:extLst>
+                        <a:ext uri="{28A0092B-C50C-407E-A947-70E740481C1C}">
+                          <a14:useLocalDpi xmlns:a14="http://schemas.microsoft.com/office/drawing/2010/main" val="0"/>
+                        </a:ext>
+                      </a:extLst>
+                    </a:blip>
+                    <a:srcRect/>
+                    <a:stretch>
+                      <a:fillRect/>
+                    </a:stretch>
+                  </pic:blipFill>
+                  <pic:spPr bwMode="auto">
+                    <a:xfrm>
+                      <a:off x="0" y="0"/>
+                      <a:ext cx="2171700" cy="1943100"/>
+                    </a:xfrm>
+                    <a:prstGeom prst="rect">
+                      <a:avLst/>
+                    </a:prstGeom>
+                    <a:noFill/>
+                    <a:ln>
+                      <a:noFill/>
+                    </a:ln>
+                  </pic:spPr>
+                </pic:pic>
+              </a:graphicData>
+            </a:graphic>
+          </wp:inline>
+        </w:drawing>
+      </w:r>
+    </w:p>
+    <w:p>
+      <w:pPr>
+        <w:pStyle w:val="Caption"/>
+        <w:jc w:val="center"/>
+      </w:pPr>
+      <w:r>
+        <w:t xml:space="preserve">Figur </w:t>
+      </w:r>
+      <w:r>
+        <w:fldChar w:fldCharType="begin"/>
+      </w:r>
+      <w:r>
+        <w:instrText xml:space="preserve"> SEQ Figur \* ARABIC </w:instrText>
+      </w:r>
+      <w:r>
+        <w:fldChar w:fldCharType="separate"/>
+      </w:r>
+      <w:r>
+        <w:rPr>
+          <w:noProof/>
+        </w:rPr>
+        <w:t>3</w:t>
+      </w:r>
+      <w:r>
+        <w:fldChar w:fldCharType="end"/>
+      </w:r>
+      <w:r>
+        <w:t>:Bedre pakkestruktur</w:t>
+      </w:r>
+    </w:p>
+    <w:p>
+      <w:pPr>
+        <w:pStyle w:val="BodyText"/>
+        <w:keepNext/>
+      </w:pPr>
+      <w:r>
+        <w:t xml:space="preserve">Etter litt tid og mer utvikling endte jeg opp med å flytte ut addTestData() metoden i Register klassen til en egen klasse kalt TestData. Dette var fordi jeg hadde manuelt lagt til fire produkt til registeret for å ha noen produkt jeg kunne bruke mens jeg utviklet programmet, og at det var ønskelig med mye mer test data enn jeg var villig til å manuelt legge til i koden. </w:t>
+      </w:r>
+      <w:r>
+        <w:rPr>
+          <w:noProof/>
+        </w:rPr>
+        <w:drawing>
+          <wp:inline distT="0" distB="0" distL="0" distR="0" wp14:anchorId="0C736BC4" wp14:editId="239E77C7">
+            <wp:extent cx="5753100" cy="1819275"/>
+            <wp:effectExtent l="0" t="0" r="0" b="9525"/>
+            <wp:docPr id="6" name="Picture 6"/>
+            <wp:cNvGraphicFramePr>
+              <a:graphicFrameLocks xmlns:a="http://schemas.openxmlformats.org/drawingml/2006/main" noChangeAspect="1"/>
+            </wp:cNvGraphicFramePr>
+            <a:graphic xmlns:a="http://schemas.openxmlformats.org/drawingml/2006/main">
+              <a:graphicData uri="http://schemas.openxmlformats.org/drawingml/2006/picture">
+                <pic:pic xmlns:pic="http://schemas.openxmlformats.org/drawingml/2006/picture">
+                  <pic:nvPicPr>
+                    <pic:cNvPr id="0" name="Picture 3"/>
+                    <pic:cNvPicPr>
+                      <a:picLocks noChangeAspect="1" noChangeArrowheads="1"/>
+                    </pic:cNvPicPr>
+                  </pic:nvPicPr>
+                  <pic:blipFill>
+                    <a:blip r:embed="rId15">
+                      <a:extLst>
+                        <a:ext uri="{28A0092B-C50C-407E-A947-70E740481C1C}">
+                          <a14:useLocalDpi xmlns:a14="http://schemas.microsoft.com/office/drawing/2010/main" val="0"/>
+                        </a:ext>
+                      </a:extLst>
+                    </a:blip>
+                    <a:srcRect/>
+                    <a:stretch>
+                      <a:fillRect/>
+                    </a:stretch>
+                  </pic:blipFill>
+                  <pic:spPr bwMode="auto">
+                    <a:xfrm>
+                      <a:off x="0" y="0"/>
+                      <a:ext cx="5753100" cy="1819275"/>
+                    </a:xfrm>
+                    <a:prstGeom prst="rect">
+                      <a:avLst/>
+                    </a:prstGeom>
+                    <a:noFill/>
+                    <a:ln>
+                      <a:noFill/>
+                    </a:ln>
+                  </pic:spPr>
+                </pic:pic>
+              </a:graphicData>
+            </a:graphic>
+          </wp:inline>
+        </w:drawing>
+      </w:r>
+    </w:p>
+    <w:p>
+      <w:pPr>
+        <w:pStyle w:val="Caption"/>
+        <w:jc w:val="center"/>
+      </w:pPr>
+      <w:r>
+        <w:t xml:space="preserve">Figur </w:t>
+      </w:r>
+      <w:r>
+        <w:fldChar w:fldCharType="begin"/>
+      </w:r>
+      <w:r>
+        <w:instrText xml:space="preserve"> SEQ Figur \* ARABIC </w:instrText>
+      </w:r>
+      <w:r>
+        <w:fldChar w:fldCharType="separate"/>
+      </w:r>
+      <w:r>
+        <w:rPr>
+          <w:noProof/>
+        </w:rPr>
+        <w:t>4</w:t>
+      </w:r>
+      <w:r>
+        <w:fldChar w:fldCharType="end"/>
+      </w:r>
+      <w:r>
+        <w:t>:addTestData()</w:t>
+      </w:r>
+    </w:p>
+    <w:p>
+      <w:pPr>
+        <w:pStyle w:val="BodyText"/>
+      </w:pPr>
+      <w:r>
+        <w:t xml:space="preserve">I stedet for å gjøre det manuelt som over lagde jeg TestData klassen med tre lister som inneholdt </w:t>
+      </w:r>
+      <w:r>
+        <w:t>descriptions, brands og colors.</w:t>
+      </w:r>
+    </w:p>
+    <w:p>
+      <w:pPr>
+        <w:pStyle w:val="BodyText"/>
+      </w:pPr>
+      <w:r>
+        <w:rPr>
+          <w:noProof/>
+        </w:rPr>
+        <w:drawing>
+          <wp:inline distT="0" distB="0" distL="0" distR="0" wp14:anchorId="3798DF87" wp14:editId="1CF641B7">
+            <wp:extent cx="5759450" cy="1764665"/>
+            <wp:effectExtent l="0" t="0" r="0" b="6985"/>
+            <wp:docPr id="7" name="Picture 7" descr="A screenshot of a computer&#10;&#10;Description automatically generated with medium confidence"/>
+            <wp:cNvGraphicFramePr>
+              <a:graphicFrameLocks xmlns:a="http://schemas.openxmlformats.org/drawingml/2006/main" noChangeAspect="1"/>
+            </wp:cNvGraphicFramePr>
+            <a:graphic xmlns:a="http://schemas.openxmlformats.org/drawingml/2006/main">
+              <a:graphicData uri="http://schemas.openxmlformats.org/drawingml/2006/picture">
+                <pic:pic xmlns:pic="http://schemas.openxmlformats.org/drawingml/2006/picture">
+                  <pic:nvPicPr>
+                    <pic:cNvPr id="7" name="Picture 7" descr="A screenshot of a computer&#10;&#10;Description automatically generated with medium confidence"/>
+                    <pic:cNvPicPr/>
+                  </pic:nvPicPr>
+                  <pic:blipFill>
+                    <a:blip r:embed="rId16"/>
+                    <a:stretch>
+                      <a:fillRect/>
+                    </a:stretch>
+                  </pic:blipFill>
+                  <pic:spPr>
+                    <a:xfrm>
+                      <a:off x="0" y="0"/>
+                      <a:ext cx="5759450" cy="1764665"/>
+                    </a:xfrm>
+                    <a:prstGeom prst="rect">
+                      <a:avLst/>
+                    </a:prstGeom>
+                  </pic:spPr>
+                </pic:pic>
+              </a:graphicData>
+            </a:graphic>
+          </wp:inline>
+        </w:drawing>
+      </w:r>
+    </w:p>
+    <w:p>
+      <w:pPr>
+        <w:pStyle w:val="BodyText"/>
+      </w:pPr>
+      <w:r>
+        <w:rPr>
+          <w:noProof/>
+        </w:rPr>
+        <w:lastRenderedPageBreak/>
+        <w:drawing>
+          <wp:inline distT="0" distB="0" distL="0" distR="0" wp14:anchorId="7E0CE451" wp14:editId="7DC3E2CC">
+            <wp:extent cx="5759450" cy="3942715"/>
+            <wp:effectExtent l="0" t="0" r="0" b="635"/>
+            <wp:docPr id="8" name="Picture 8" descr="Text&#10;&#10;Description automatically generated"/>
+            <wp:cNvGraphicFramePr>
+              <a:graphicFrameLocks xmlns:a="http://schemas.openxmlformats.org/drawingml/2006/main" noChangeAspect="1"/>
+            </wp:cNvGraphicFramePr>
+            <a:graphic xmlns:a="http://schemas.openxmlformats.org/drawingml/2006/main">
+              <a:graphicData uri="http://schemas.openxmlformats.org/drawingml/2006/picture">
+                <pic:pic xmlns:pic="http://schemas.openxmlformats.org/drawingml/2006/picture">
+                  <pic:nvPicPr>
+                    <pic:cNvPr id="8" name="Picture 8" descr="Text&#10;&#10;Description automatically generated"/>
+                    <pic:cNvPicPr/>
+                  </pic:nvPicPr>
+                  <pic:blipFill>
+                    <a:blip r:embed="rId17"/>
+                    <a:stretch>
+                      <a:fillRect/>
+                    </a:stretch>
+                  </pic:blipFill>
+                  <pic:spPr>
+                    <a:xfrm>
+                      <a:off x="0" y="0"/>
+                      <a:ext cx="5759450" cy="3942715"/>
+                    </a:xfrm>
+                    <a:prstGeom prst="rect">
+                      <a:avLst/>
+                    </a:prstGeom>
+                  </pic:spPr>
+                </pic:pic>
+              </a:graphicData>
+            </a:graphic>
+          </wp:inline>
+        </w:drawing>
+      </w:r>
+    </w:p>
+    <w:p>
+      <w:pPr>
+        <w:pStyle w:val="Heading2"/>
+      </w:pPr>
       <w:bookmarkStart w:id="41" w:name="_Toc121003835"/>
       <w:r>
         <w:t>DRØFTING</w:t>
@@ -5161,75 +5564,78 @@
         <w:t xml:space="preserve">Når jeg skulle sjekke om programmet </w:t>
       </w:r>
       <w:r>
-        <w:t xml:space="preserve">var sikkert og at det fungerte som det skulle, gikk jeg manuelt gjennom hver funksjon brukeren kunne nå og forsøkte å krasje programmet ved å gi dårlig inputs samtidig som jeg sjekket at programmet gjorde det som var forventet når riktig input ble gitt. Dette er tidkrevende og ikke veldig effektivt. Allerede for et lite program som dette blir det fort tungvint å manuelt sørge for at programmet </w:t>
-      </w:r>
+        <w:t>var sikkert og at det fungerte som det skulle, gikk jeg manuelt gjennom hver funksjon brukeren kunne nå og forsøkte å krasje programmet ved å gi dårlig inputs samtidig som jeg sjekket at programmet gjorde det som var forventet når riktig input ble gitt. Dette er tidkrevende og ikke veldig effektivt. Allerede for et lite program som dette blir det fort tungvint å manuelt sørge for at programmet funker som det skal når noe endres, men for et større program med flere funksjoner som må sjekkes er dette helt urealistisk å gjennomføre. Det jeg burde gjort, og ville gjort for å forbedre programmet er å implementere automatiske tester som kan kjøres for å verifisere at programmet fungerer som forventet når både riktig og feil input blir gitt, dette er et konsept kalt «positive and negativ</w:t>
+      </w:r>
+      <w:r>
+        <w:t>e</w:t>
+      </w:r>
+      <w:r>
+        <w:t xml:space="preserve"> testing».</w:t>
+      </w:r>
+    </w:p>
+    <w:p>
+      <w:pPr>
+        <w:pStyle w:val="BodyText"/>
+      </w:pPr>
       <w:r>
         <w:lastRenderedPageBreak/>
-        <w:t>funker som det skal når noe endres, men for et større program med flere funksjoner som må sjekkes er dette helt urealistisk å gjennomføre. Det jeg burde gjort, og ville gjort for å forbedre programmet er å implementere automatiske tester som kan kjøres for å verifisere at programmet fungerer som forventet når både riktig og feil input blir gitt, dette er et konsept kalt «positive and negativ</w:t>
-      </w:r>
-      <w:r>
-        <w:t>e</w:t>
-      </w:r>
-      <w:r>
-        <w:t xml:space="preserve"> testing».</w:t>
-      </w:r>
+        <w:t xml:space="preserve">For at brukeren ikke skal kunne klare å sette seg fast hadde jeg </w:t>
+      </w:r>
+      <w:r>
+        <w:t xml:space="preserve">noen plasser </w:t>
+      </w:r>
+      <w:r>
+        <w:t>implementert</w:t>
+      </w:r>
+      <w:r>
+        <w:t xml:space="preserve"> en fail-safe hvor programmet ville gå tilbake til hovedmenyen hvis brukeren ikke klarte å gi programmet den nødvendige informasjonen innen et gitt antall forsøk. Denne typen fail-safe kunne vært implementert flere steder i koden, for eksempel når brukeren legger til et produkt i lageret. </w:t>
+      </w:r>
+    </w:p>
+    <w:p>
+      <w:pPr>
+        <w:pStyle w:val="Heading3"/>
+      </w:pPr>
+      <w:bookmarkStart w:id="43" w:name="_Toc121003837"/>
+      <w:r>
+        <w:t>Brukervennlighet</w:t>
+      </w:r>
+      <w:bookmarkEnd w:id="43"/>
     </w:p>
     <w:p>
       <w:pPr>
         <w:pStyle w:val="BodyText"/>
       </w:pPr>
       <w:r>
-        <w:t xml:space="preserve">For at brukeren ikke skal kunne klare å sette seg fast hadde jeg </w:t>
-      </w:r>
-      <w:r>
-        <w:t xml:space="preserve">noen plasser </w:t>
-      </w:r>
-      <w:r>
-        <w:t>implementert</w:t>
-      </w:r>
-      <w:r>
-        <w:t xml:space="preserve"> en fail-safe hvor programmet ville gå tilbake til hovedmenyen hvis brukeren ikke klarte å gi programmet den nødvendige informasjonen innen et gitt antall forsøk. Denne typen fail-safe kunne vært implementert flere steder i koden, for eksempel når brukeren legger til et produkt i lageret. </w:t>
+        <w:t>For å øke brukervennligheten av programmet skulle jeg gjerne implementert en måte for brukeren å gå tilbake et steg i menyen.</w:t>
       </w:r>
     </w:p>
     <w:p>
       <w:pPr>
         <w:pStyle w:val="Heading3"/>
       </w:pPr>
-      <w:bookmarkStart w:id="43" w:name="_Toc121003837"/>
-      <w:r>
-        <w:t>Brukervennlighet</w:t>
-      </w:r>
-      <w:bookmarkEnd w:id="43"/>
+      <w:r>
+        <w:t>Problemer</w:t>
+      </w:r>
     </w:p>
     <w:p>
       <w:pPr>
         <w:pStyle w:val="BodyText"/>
       </w:pPr>
       <w:r>
-        <w:t>For å øke brukervennligheten av programmet skulle jeg gjerne implementert en måte for brukeren å gå tilbake et steg i menyen.</w:t>
-      </w:r>
-    </w:p>
-    <w:p>
-      <w:pPr>
-        <w:pStyle w:val="Heading3"/>
-      </w:pPr>
-      <w:bookmarkStart w:id="44" w:name="_Toc121003838"/>
-      <w:r>
-        <w:t>Problem?</w:t>
+        <w:t>Største problemet jeg støtte på var tid</w:t>
+      </w:r>
+    </w:p>
+    <w:p>
+      <w:pPr>
+        <w:pStyle w:val="Heading1"/>
+      </w:pPr>
+      <w:bookmarkStart w:id="44" w:name="_Toc116650258"/>
+      <w:bookmarkStart w:id="45" w:name="_Toc121003839"/>
+      <w:r>
+        <w:t>KONKLUSJON - ERFARING</w:t>
       </w:r>
       <w:bookmarkEnd w:id="44"/>
-    </w:p>
-    <w:p>
-      <w:pPr>
-        <w:pStyle w:val="Heading1"/>
-      </w:pPr>
-      <w:bookmarkStart w:id="45" w:name="_Toc116650258"/>
-      <w:bookmarkStart w:id="46" w:name="_Toc121003839"/>
-      <w:r>
-        <w:t>KONKLUSJON - ERFARING</w:t>
-      </w:r>
       <w:bookmarkEnd w:id="45"/>
-      <w:bookmarkEnd w:id="46"/>
     </w:p>
     <w:p>
       <w:pPr>
@@ -5317,13 +5723,13 @@
       <w:pPr>
         <w:pStyle w:val="Heading1"/>
       </w:pPr>
-      <w:bookmarkStart w:id="47" w:name="_Toc116650259"/>
-      <w:bookmarkStart w:id="48" w:name="_Toc121003840"/>
+      <w:bookmarkStart w:id="46" w:name="_Toc116650259"/>
+      <w:bookmarkStart w:id="47" w:name="_Toc121003840"/>
       <w:r>
         <w:t>REFERANSER</w:t>
       </w:r>
+      <w:bookmarkEnd w:id="46"/>
       <w:bookmarkEnd w:id="47"/>
-      <w:bookmarkEnd w:id="48"/>
     </w:p>
     <w:p>
       <w:pPr>
@@ -5398,19 +5804,11 @@
       <w:pPr>
         <w:pStyle w:val="References"/>
       </w:pPr>
-      <w:proofErr w:type="gramStart"/>
       <w:r>
         <w:rPr>
           <w:lang w:val="en-US"/>
         </w:rPr>
-        <w:t>”Objects</w:t>
-      </w:r>
-      <w:proofErr w:type="gramEnd"/>
-      <w:r>
-        <w:rPr>
-          <w:lang w:val="en-US"/>
-        </w:rPr>
-        <w:t xml:space="preserve"> First With Java”, </w:t>
+        <w:t xml:space="preserve">”Objects First With Java”, </w:t>
       </w:r>
       <w:r>
         <w:rPr>
@@ -5422,35 +5820,7 @@
         <w:rPr>
           <w:lang w:val="en-US"/>
         </w:rPr>
-        <w:t xml:space="preserve"> edition, av Barnes </w:t>
-      </w:r>
-      <w:proofErr w:type="spellStart"/>
-      <w:r>
-        <w:rPr>
-          <w:lang w:val="en-US"/>
-        </w:rPr>
-        <w:t>og</w:t>
-      </w:r>
-      <w:proofErr w:type="spellEnd"/>
-      <w:r>
-        <w:rPr>
-          <w:lang w:val="en-US"/>
-        </w:rPr>
-        <w:t xml:space="preserve"> </w:t>
-      </w:r>
-      <w:proofErr w:type="spellStart"/>
-      <w:r>
-        <w:rPr>
-          <w:lang w:val="en-US"/>
-        </w:rPr>
-        <w:t>Kölling</w:t>
-      </w:r>
-      <w:proofErr w:type="spellEnd"/>
-      <w:r>
-        <w:rPr>
-          <w:lang w:val="en-US"/>
-        </w:rPr>
-        <w:t xml:space="preserve">. </w:t>
+        <w:t xml:space="preserve"> edition, av Barnes og Kölling. </w:t>
       </w:r>
       <w:r>
         <w:t>ISBN ….</w:t>
@@ -5481,14 +5851,13 @@
       <w:pPr>
         <w:pStyle w:val="Heading1"/>
       </w:pPr>
-      <w:bookmarkStart w:id="49" w:name="_Toc116650260"/>
-      <w:bookmarkStart w:id="50" w:name="_Toc121003841"/>
-      <w:r>
-        <w:lastRenderedPageBreak/>
+      <w:bookmarkStart w:id="48" w:name="_Toc116650260"/>
+      <w:bookmarkStart w:id="49" w:name="_Toc121003841"/>
+      <w:r>
         <w:t>VEDLEGG</w:t>
       </w:r>
+      <w:bookmarkEnd w:id="48"/>
       <w:bookmarkEnd w:id="49"/>
-      <w:bookmarkEnd w:id="50"/>
     </w:p>
     <w:p>
       <w:pPr>
@@ -5521,7 +5890,7 @@
       </w:r>
     </w:p>
     <w:sectPr>
-      <w:footerReference w:type="default" r:id="rId13"/>
+      <w:footerReference w:type="default" r:id="rId18"/>
       <w:pgSz w:w="11906" w:h="16838" w:code="9"/>
       <w:pgMar w:top="1418" w:right="1418" w:bottom="1418" w:left="1418" w:header="709" w:footer="454" w:gutter="0"/>
       <w:pgNumType w:start="1"/>

</xml_diff>